<commit_message>
Update cahier de charges
</commit_message>
<xml_diff>
--- a/Cahier de charge.docx
+++ b/Cahier de charge.docx
@@ -39,11 +39,9 @@
       <w:r>
         <w:t>« </w:t>
       </w:r>
-      <w:proofErr w:type="spellStart"/>
       <w:r>
         <w:t>Stackoverflow</w:t>
       </w:r>
-      <w:proofErr w:type="spellEnd"/>
       <w:r>
         <w:t> »</w:t>
       </w:r>
@@ -119,16 +117,19 @@
         <w:t xml:space="preserve"> C</w:t>
       </w:r>
       <w:r>
-        <w:t xml:space="preserve">haque utilisateur sera identifiant par un numéro unique. Il aura un </w:t>
-      </w:r>
-      <w:r>
-        <w:t>pseudo pour l’identifier anonymement. Il aur</w:t>
-      </w:r>
-      <w:r>
-        <w:t xml:space="preserve">a </w:t>
-      </w:r>
-      <w:r>
-        <w:t xml:space="preserve"> </w:t>
+        <w:t xml:space="preserve">haque utilisateur sera </w:t>
+      </w:r>
+      <w:r>
+        <w:t>identifié par un numéro unique</w:t>
+      </w:r>
+      <w:r>
+        <w:t xml:space="preserve">. Il aura un </w:t>
+      </w:r>
+      <w:r>
+        <w:t xml:space="preserve">pseudo </w:t>
+      </w:r>
+      <w:r>
+        <w:t>et une photo pour être connu de tous les autres membres. L’accès à son espace est protégé par mot de passe, crypté par l’algorithme de base de « password_crypt ».</w:t>
       </w:r>
     </w:p>
     <w:p>
@@ -152,6 +153,9 @@
       <w:r>
         <w:t xml:space="preserve"> administrateurs auront le choix de désactiver ou réactiver le forum. </w:t>
       </w:r>
+      <w:r>
+        <w:t>Les modérateurs et administrateurs sont eux aussi des membres, qui ont hérité du pouvoir.</w:t>
+      </w:r>
     </w:p>
     <w:p>
       <w:pPr>
@@ -271,10 +275,7 @@
         <w:t>Un message a un corps qui ne peut pas contenir du HTML mais des balises et des smileys. Un message peut avoir des balises pour écrire le code d’un projet PHP. Un message a pour utiliser de poser une question au forum afin d’obtenir des réponses. Un utilisateur peut réagir et proposer des solutions afin de faire progresser l’utilisateur.</w:t>
       </w:r>
       <w:r>
-        <w:t xml:space="preserve"> </w:t>
-      </w:r>
-      <w:r>
-        <w:t xml:space="preserve">Un administrateur et modérateur peuvent supprimer un </w:t>
+        <w:t xml:space="preserve"> Un administrateur et modérateur peuvent supprimer un </w:t>
       </w:r>
       <w:r>
         <w:t>message</w:t>
@@ -371,11 +372,7 @@
         <w:t xml:space="preserve"> Un administrateur peut </w:t>
       </w:r>
       <w:r>
-        <w:t xml:space="preserve">bannir un membre, rechercher les données d’un membre par une adresse IP etc. Un </w:t>
-      </w:r>
-      <w:proofErr w:type="spellStart"/>
-      <w:r>
-        <w:t>a</w:t>
+        <w:t>bannir un membre, rechercher les données d’un membre par une adresse IP etc. Un a</w:t>
       </w:r>
       <w:r>
         <w:t>d</w:t>
@@ -384,11 +381,11 @@
         <w:t>dministrate</w:t>
       </w:r>
       <w:r>
-        <w:t>ur</w:t>
-      </w:r>
-      <w:proofErr w:type="spellEnd"/>
-      <w:r>
-        <w:t xml:space="preserve"> peut afficher les statiques secrètes du forum. </w:t>
+        <w:t xml:space="preserve">ur </w:t>
+      </w:r>
+      <w:r>
+        <w:lastRenderedPageBreak/>
+        <w:t xml:space="preserve">peut afficher les statiques secrètes du forum. </w:t>
       </w:r>
       <w:r>
         <w:t xml:space="preserve"> En plus de cela, l’administrateur a le droit d’effectuer les tâches des modérateurs, à savoir supprimer des sujets/messages etc.</w:t>

</xml_diff>